<commit_message>
descriptives limited to relevant years
</commit_message>
<xml_diff>
--- a/output/descriptives_utf8.docx
+++ b/output/descriptives_utf8.docx
@@ -7,7 +7,7 @@
         <w:pStyle w:val="Compact"/>
       </w:pPr>
       <w:r>
-        <w:t xml:space="preserve">Table of Constatn descripives. Table of Moving descriptives</w:t>
+        <w:t xml:space="preserve">Table of Constatn descripives. | | year| oldcap| switchcap| nocap| female| |:-----|-------:|------:|---------:|-----:|------:| |mn | 2005.50| 0.431| 0.176| 0.392| 0.5| |sd | 1.71| 0.496| 0.382| 0.489| 0.5| |nmiss | 0.00| 0.000| 0.000| 0.000| 0.0| Table of Moving descriptives | | Group.1| Freq.mn| Freq.sd| compdeaths.mn| compdeaths.sd| cap.mn| cap.sd| lagmp.mn| lagmp.sd| lagcompdeaths.mn| lagcompdeaths.sd| |:----|-------:|-------:|-------:|-------------:|-------------:|------:|------:|--------:|--------:|----------------:|----------------:| |2003 | 2003| 35.0| 45.9| 304| 313| 0.510| 0.502| 37.4| 49.5| 326| 300| |2004 | 2004| 30.4| 40.2| 290| 284| 0.529| 0.502| 35.0| 45.9| 326| 303| |2005 | 2005| 28.0| 36.1| 276| 262| 0.549| 0.500| 30.4| 40.2| 319| 305| |2006 | 2006| 26.6| 34.4| 265| 256| 0.588| 0.495| 28.0| 36.1| 310| 301| |2007 | 2007| 26.4| 35.5| 264| 254| 0.588| 0.495| 26.6| 34.4| 298| 291| |2008 | 2008| 24.8| 33.0| 267| 262| 0.588| 0.495| 26.4| 35.5| 284| 277|</w:t>
       </w:r>
     </w:p>
     <w:sectPr/>
@@ -118,7 +118,7 @@
     </w:lvl>
   </w:abstractNum>
   <w:abstractNum w:abstractNumId="990">
-    <w:nsid w:val="107ef0ef"/>
+    <w:nsid w:val="7b33a337"/>
     <w:multiLevelType w:val="multilevel"/>
     <w:lvl w:ilvl="0">
       <w:numFmt w:val="bullet"/>

</xml_diff>